<commit_message>
Actualización gestión del cronograma
</commit_message>
<xml_diff>
--- a/source/GRUPO 3.2 - Plan de Gestión del Cronograma.docx
+++ b/source/GRUPO 3.2 - Plan de Gestión del Cronograma.docx
@@ -543,7 +543,7 @@
               <w:widowControl w:val="0"/>
               <w:numPr>
                 <w:ilvl w:val="0"/>
-                <w:numId w:val="2"/>
+                <w:numId w:val="3"/>
               </w:numPr>
               <w:spacing w:line="240" w:lineRule="auto"/>
               <w:ind w:left="720" w:hanging="360"/>
@@ -1222,6 +1222,237 @@
               <w:t xml:space="preserve">Cómo se identificarán y definirán las actividades. Cómo se codificarán. • Cómo se definen y estiman los recursos. • Cómo se definen y estiman los esfuerzos. Unidades de medida y nivel de precisión en las estimaciones de tiempo. </w:t>
             </w:r>
           </w:p>
+          <w:p>
+            <w:pPr>
+              <w:spacing w:line="240" w:lineRule="auto"/>
+              <w:rPr>
+                <w:rFonts w:ascii="Helvetica Neue" w:cs="Helvetica Neue" w:eastAsia="Helvetica Neue" w:hAnsi="Helvetica Neue"/>
+                <w:i w:val="1"/>
+                <w:color w:val="808080"/>
+              </w:rPr>
+            </w:pPr>
+            <w:r>
+              <w:rPr>
+                <w:rtl w:val="0"/>
+              </w:rPr>
+            </w:r>
+          </w:p>
+          <w:p>
+            <w:pPr>
+              <w:spacing w:line="240" w:lineRule="auto"/>
+              <w:jc w:val="both"/>
+              <w:rPr>
+                <w:rFonts w:ascii="Helvetica Neue" w:cs="Helvetica Neue" w:eastAsia="Helvetica Neue" w:hAnsi="Helvetica Neue"/>
+                <w:color w:val="808080"/>
+              </w:rPr>
+            </w:pPr>
+            <w:r>
+              <w:rPr>
+                <w:rFonts w:ascii="Helvetica Neue" w:cs="Helvetica Neue" w:eastAsia="Helvetica Neue" w:hAnsi="Helvetica Neue"/>
+                <w:color w:val="808080"/>
+                <w:rtl w:val="0"/>
+              </w:rPr>
+              <w:t xml:space="preserve">Las actividades se basarán en los paquetes de trabajo creados en la EDT, por lo que tendremos tantas actividades como paquetes de trabajo. Estas se codificarán con la misma secuencia numérica empleada en la EDT, para que se mantenga la trazabilidad entre los paquetes de trabajo y las actividades.</w:t>
+            </w:r>
+          </w:p>
+          <w:p>
+            <w:pPr>
+              <w:spacing w:line="240" w:lineRule="auto"/>
+              <w:jc w:val="both"/>
+              <w:rPr>
+                <w:rFonts w:ascii="Helvetica Neue" w:cs="Helvetica Neue" w:eastAsia="Helvetica Neue" w:hAnsi="Helvetica Neue"/>
+                <w:color w:val="808080"/>
+              </w:rPr>
+            </w:pPr>
+            <w:r>
+              <w:rPr>
+                <w:rtl w:val="0"/>
+              </w:rPr>
+            </w:r>
+          </w:p>
+          <w:p>
+            <w:pPr>
+              <w:spacing w:line="240" w:lineRule="auto"/>
+              <w:jc w:val="both"/>
+              <w:rPr>
+                <w:rFonts w:ascii="Helvetica Neue" w:cs="Helvetica Neue" w:eastAsia="Helvetica Neue" w:hAnsi="Helvetica Neue"/>
+                <w:color w:val="808080"/>
+              </w:rPr>
+            </w:pPr>
+            <w:r>
+              <w:rPr>
+                <w:rFonts w:ascii="Helvetica Neue" w:cs="Helvetica Neue" w:eastAsia="Helvetica Neue" w:hAnsi="Helvetica Neue"/>
+                <w:color w:val="808080"/>
+                <w:rtl w:val="0"/>
+              </w:rPr>
+              <w:t xml:space="preserve">Tenemos 4 tipos de recursos:</w:t>
+            </w:r>
+          </w:p>
+          <w:p>
+            <w:pPr>
+              <w:numPr>
+                <w:ilvl w:val="0"/>
+                <w:numId w:val="2"/>
+              </w:numPr>
+              <w:spacing w:line="240" w:lineRule="auto"/>
+              <w:ind w:left="720" w:hanging="360"/>
+              <w:jc w:val="both"/>
+              <w:rPr>
+                <w:rFonts w:ascii="Helvetica Neue" w:cs="Helvetica Neue" w:eastAsia="Helvetica Neue" w:hAnsi="Helvetica Neue"/>
+                <w:color w:val="808080"/>
+                <w:u w:val="none"/>
+              </w:rPr>
+            </w:pPr>
+            <w:r>
+              <w:rPr>
+                <w:rFonts w:ascii="Helvetica Neue" w:cs="Helvetica Neue" w:eastAsia="Helvetica Neue" w:hAnsi="Helvetica Neue"/>
+                <w:color w:val="808080"/>
+                <w:rtl w:val="0"/>
+              </w:rPr>
+              <w:t xml:space="preserve">Recursos humanos: El equipo de dirección y el equipo de desarrollo. Son los que poseen el conocimiento para realizar el proyecto.</w:t>
+            </w:r>
+          </w:p>
+          <w:p>
+            <w:pPr>
+              <w:numPr>
+                <w:ilvl w:val="0"/>
+                <w:numId w:val="2"/>
+              </w:numPr>
+              <w:spacing w:line="240" w:lineRule="auto"/>
+              <w:ind w:left="720" w:hanging="360"/>
+              <w:jc w:val="both"/>
+              <w:rPr>
+                <w:rFonts w:ascii="Helvetica Neue" w:cs="Helvetica Neue" w:eastAsia="Helvetica Neue" w:hAnsi="Helvetica Neue"/>
+                <w:color w:val="808080"/>
+                <w:u w:val="none"/>
+              </w:rPr>
+            </w:pPr>
+            <w:r>
+              <w:rPr>
+                <w:rFonts w:ascii="Helvetica Neue" w:cs="Helvetica Neue" w:eastAsia="Helvetica Neue" w:hAnsi="Helvetica Neue"/>
+                <w:color w:val="808080"/>
+                <w:rtl w:val="0"/>
+              </w:rPr>
+              <w:t xml:space="preserve">Recursos materiales: Herramientas necesarias para realizar el proyecto, los equipos informáticos, los programas informáticos con sus respectivas instalaciones, etc.</w:t>
+            </w:r>
+          </w:p>
+          <w:p>
+            <w:pPr>
+              <w:numPr>
+                <w:ilvl w:val="0"/>
+                <w:numId w:val="2"/>
+              </w:numPr>
+              <w:spacing w:line="240" w:lineRule="auto"/>
+              <w:ind w:left="720" w:hanging="360"/>
+              <w:jc w:val="both"/>
+              <w:rPr>
+                <w:rFonts w:ascii="Helvetica Neue" w:cs="Helvetica Neue" w:eastAsia="Helvetica Neue" w:hAnsi="Helvetica Neue"/>
+                <w:color w:val="808080"/>
+                <w:u w:val="none"/>
+              </w:rPr>
+            </w:pPr>
+            <w:r>
+              <w:rPr>
+                <w:rFonts w:ascii="Helvetica Neue" w:cs="Helvetica Neue" w:eastAsia="Helvetica Neue" w:hAnsi="Helvetica Neue"/>
+                <w:color w:val="808080"/>
+                <w:rtl w:val="0"/>
+              </w:rPr>
+              <w:t xml:space="preserve">Recursos financieros: Remuneración de los recursos humanos y la compra o alquiler de los recursos materiales.</w:t>
+            </w:r>
+          </w:p>
+          <w:p>
+            <w:pPr>
+              <w:numPr>
+                <w:ilvl w:val="0"/>
+                <w:numId w:val="2"/>
+              </w:numPr>
+              <w:spacing w:line="240" w:lineRule="auto"/>
+              <w:ind w:left="720" w:hanging="360"/>
+              <w:jc w:val="both"/>
+              <w:rPr>
+                <w:rFonts w:ascii="Helvetica Neue" w:cs="Helvetica Neue" w:eastAsia="Helvetica Neue" w:hAnsi="Helvetica Neue"/>
+                <w:color w:val="808080"/>
+                <w:u w:val="none"/>
+              </w:rPr>
+            </w:pPr>
+            <w:r>
+              <w:rPr>
+                <w:rFonts w:ascii="Helvetica Neue" w:cs="Helvetica Neue" w:eastAsia="Helvetica Neue" w:hAnsi="Helvetica Neue"/>
+                <w:color w:val="808080"/>
+                <w:rtl w:val="0"/>
+              </w:rPr>
+              <w:t xml:space="preserve">Recursos materiales: Tenemos un plazo de entrega del proyecto establecido dividido en planificación (28 de octubre) y proyecto completo (13 de diciembre).</w:t>
+            </w:r>
+          </w:p>
+          <w:p>
+            <w:pPr>
+              <w:spacing w:line="240" w:lineRule="auto"/>
+              <w:jc w:val="both"/>
+              <w:rPr>
+                <w:rFonts w:ascii="Helvetica Neue" w:cs="Helvetica Neue" w:eastAsia="Helvetica Neue" w:hAnsi="Helvetica Neue"/>
+                <w:color w:val="808080"/>
+              </w:rPr>
+            </w:pPr>
+            <w:r>
+              <w:rPr>
+                <w:rtl w:val="0"/>
+              </w:rPr>
+            </w:r>
+          </w:p>
+          <w:p>
+            <w:pPr>
+              <w:spacing w:line="240" w:lineRule="auto"/>
+              <w:jc w:val="both"/>
+              <w:rPr>
+                <w:rFonts w:ascii="Helvetica Neue" w:cs="Helvetica Neue" w:eastAsia="Helvetica Neue" w:hAnsi="Helvetica Neue"/>
+                <w:color w:val="808080"/>
+              </w:rPr>
+            </w:pPr>
+            <w:r>
+              <w:rPr>
+                <w:rFonts w:ascii="Helvetica Neue" w:cs="Helvetica Neue" w:eastAsia="Helvetica Neue" w:hAnsi="Helvetica Neue"/>
+                <w:color w:val="808080"/>
+                <w:rtl w:val="0"/>
+              </w:rPr>
+              <w:t xml:space="preserve">La estimación del esfuerzo tratará de predecir los recursos, costos, tiempo y esfuerzo necesarios para completar las actividades del proyecto y entregar el producto.</w:t>
+            </w:r>
+          </w:p>
+          <w:p>
+            <w:pPr>
+              <w:spacing w:line="240" w:lineRule="auto"/>
+              <w:jc w:val="both"/>
+              <w:rPr>
+                <w:rFonts w:ascii="Helvetica Neue" w:cs="Helvetica Neue" w:eastAsia="Helvetica Neue" w:hAnsi="Helvetica Neue"/>
+                <w:color w:val="808080"/>
+              </w:rPr>
+            </w:pPr>
+            <w:r>
+              <w:rPr>
+                <w:rFonts w:ascii="Helvetica Neue" w:cs="Helvetica Neue" w:eastAsia="Helvetica Neue" w:hAnsi="Helvetica Neue"/>
+                <w:color w:val="808080"/>
+                <w:rtl w:val="0"/>
+              </w:rPr>
+              <w:t xml:space="preserve">Para calcularlo se tendrá en cuenta la complejidad, el tamaño del proyecto, el grado de incertidumbre y la disponibilidad de información histórica. </w:t>
+            </w:r>
+          </w:p>
+          <w:p>
+            <w:pPr>
+              <w:spacing w:line="240" w:lineRule="auto"/>
+              <w:jc w:val="both"/>
+              <w:rPr>
+                <w:rFonts w:ascii="Helvetica Neue" w:cs="Helvetica Neue" w:eastAsia="Helvetica Neue" w:hAnsi="Helvetica Neue"/>
+                <w:color w:val="808080"/>
+              </w:rPr>
+            </w:pPr>
+            <w:r>
+              <w:rPr>
+                <w:rFonts w:ascii="Helvetica Neue" w:cs="Helvetica Neue" w:eastAsia="Helvetica Neue" w:hAnsi="Helvetica Neue"/>
+                <w:color w:val="808080"/>
+                <w:rtl w:val="0"/>
+              </w:rPr>
+              <w:t xml:space="preserve">El esfuerzo se medirá en hora/persona, se calculará mediante la técnica de Planning Poker,  y su estimación, de ser errónea afectaría en gran medida al proyecto. </w:t>
+            </w:r>
+          </w:p>
         </w:tc>
       </w:tr>
     </w:tbl>
@@ -1300,20 +1531,19 @@
           <w:p>
             <w:pPr>
               <w:spacing w:line="240" w:lineRule="auto"/>
+              <w:jc w:val="both"/>
               <w:rPr>
                 <w:rFonts w:ascii="Helvetica Neue" w:cs="Helvetica Neue" w:eastAsia="Helvetica Neue" w:hAnsi="Helvetica Neue"/>
-                <w:i w:val="1"/>
                 <w:color w:val="808080"/>
               </w:rPr>
             </w:pPr>
             <w:r>
               <w:rPr>
                 <w:rFonts w:ascii="Helvetica Neue" w:cs="Helvetica Neue" w:eastAsia="Helvetica Neue" w:hAnsi="Helvetica Neue"/>
-                <w:i w:val="1"/>
-                <w:color w:val="808080"/>
-                <w:rtl w:val="0"/>
-              </w:rPr>
-              <w:t xml:space="preserve">Por ejemplo: MS Project</w:t>
+                <w:color w:val="808080"/>
+                <w:rtl w:val="0"/>
+              </w:rPr>
+              <w:t xml:space="preserve">La herramienta que usaremos principalmente para la realización del cronograma será  Microsoft Project, que ayuda a planificar los proyectos de forma sencilla basándose en el esfuerzo necesario, la duración del proyecto y los miembros del equipo asignados.</w:t>
             </w:r>
           </w:p>
         </w:tc>
@@ -1408,21 +1638,19 @@
               <w:shd w:fill="auto" w:val="clear"/>
               <w:spacing w:after="0" w:before="0" w:line="240" w:lineRule="auto"/>
               <w:ind w:left="0" w:right="0" w:firstLine="0"/>
-              <w:jc w:val="left"/>
+              <w:jc w:val="both"/>
               <w:rPr>
                 <w:rFonts w:ascii="Helvetica Neue" w:cs="Helvetica Neue" w:eastAsia="Helvetica Neue" w:hAnsi="Helvetica Neue"/>
-                <w:i w:val="1"/>
                 <w:color w:val="808080"/>
               </w:rPr>
             </w:pPr>
             <w:r>
               <w:rPr>
                 <w:rFonts w:ascii="Helvetica Neue" w:cs="Helvetica Neue" w:eastAsia="Helvetica Neue" w:hAnsi="Helvetica Neue"/>
-                <w:i w:val="1"/>
-                <w:color w:val="808080"/>
-                <w:rtl w:val="0"/>
-              </w:rPr>
-              <w:t xml:space="preserve">Tolerancia de los desvíos en la línea base de tiempo</w:t>
+                <w:color w:val="808080"/>
+                <w:rtl w:val="0"/>
+              </w:rPr>
+              <w:t xml:space="preserve">Dentro de las actividades del cronograma, encontramos actividades críticas. Esto significa que un retraso en su realización, comprometería la fecha de entrega del proyecto, es por ello que siempre que nos encontremos en un caso en el que veamos que no se va a poder cumplir con el plazo, se tratará de hacer una paralelización entre distintas actividades.</w:t>
             </w:r>
           </w:p>
         </w:tc>
@@ -2494,11 +2722,124 @@
       </w:rPr>
     </w:lvl>
   </w:abstractNum>
+  <w:abstractNum w:abstractNumId="3">
+    <w:lvl w:ilvl="0">
+      <w:start w:val="1"/>
+      <w:numFmt w:val="bullet"/>
+      <w:lvlText w:val="-"/>
+      <w:lvlJc w:val="left"/>
+      <w:pPr>
+        <w:ind w:left="720" w:hanging="360"/>
+      </w:pPr>
+      <w:rPr>
+        <w:u w:val="none"/>
+      </w:rPr>
+    </w:lvl>
+    <w:lvl w:ilvl="1">
+      <w:start w:val="1"/>
+      <w:numFmt w:val="bullet"/>
+      <w:lvlText w:val="-"/>
+      <w:lvlJc w:val="left"/>
+      <w:pPr>
+        <w:ind w:left="1440" w:hanging="360"/>
+      </w:pPr>
+      <w:rPr>
+        <w:u w:val="none"/>
+      </w:rPr>
+    </w:lvl>
+    <w:lvl w:ilvl="2">
+      <w:start w:val="1"/>
+      <w:numFmt w:val="bullet"/>
+      <w:lvlText w:val="-"/>
+      <w:lvlJc w:val="left"/>
+      <w:pPr>
+        <w:ind w:left="2160" w:hanging="360"/>
+      </w:pPr>
+      <w:rPr>
+        <w:u w:val="none"/>
+      </w:rPr>
+    </w:lvl>
+    <w:lvl w:ilvl="3">
+      <w:start w:val="1"/>
+      <w:numFmt w:val="bullet"/>
+      <w:lvlText w:val="-"/>
+      <w:lvlJc w:val="left"/>
+      <w:pPr>
+        <w:ind w:left="2880" w:hanging="360"/>
+      </w:pPr>
+      <w:rPr>
+        <w:u w:val="none"/>
+      </w:rPr>
+    </w:lvl>
+    <w:lvl w:ilvl="4">
+      <w:start w:val="1"/>
+      <w:numFmt w:val="bullet"/>
+      <w:lvlText w:val="-"/>
+      <w:lvlJc w:val="left"/>
+      <w:pPr>
+        <w:ind w:left="3600" w:hanging="360"/>
+      </w:pPr>
+      <w:rPr>
+        <w:u w:val="none"/>
+      </w:rPr>
+    </w:lvl>
+    <w:lvl w:ilvl="5">
+      <w:start w:val="1"/>
+      <w:numFmt w:val="bullet"/>
+      <w:lvlText w:val="-"/>
+      <w:lvlJc w:val="left"/>
+      <w:pPr>
+        <w:ind w:left="4320" w:hanging="360"/>
+      </w:pPr>
+      <w:rPr>
+        <w:u w:val="none"/>
+      </w:rPr>
+    </w:lvl>
+    <w:lvl w:ilvl="6">
+      <w:start w:val="1"/>
+      <w:numFmt w:val="bullet"/>
+      <w:lvlText w:val="-"/>
+      <w:lvlJc w:val="left"/>
+      <w:pPr>
+        <w:ind w:left="5040" w:hanging="360"/>
+      </w:pPr>
+      <w:rPr>
+        <w:u w:val="none"/>
+      </w:rPr>
+    </w:lvl>
+    <w:lvl w:ilvl="7">
+      <w:start w:val="1"/>
+      <w:numFmt w:val="bullet"/>
+      <w:lvlText w:val="-"/>
+      <w:lvlJc w:val="left"/>
+      <w:pPr>
+        <w:ind w:left="5760" w:hanging="360"/>
+      </w:pPr>
+      <w:rPr>
+        <w:u w:val="none"/>
+      </w:rPr>
+    </w:lvl>
+    <w:lvl w:ilvl="8">
+      <w:start w:val="1"/>
+      <w:numFmt w:val="bullet"/>
+      <w:lvlText w:val="-"/>
+      <w:lvlJc w:val="left"/>
+      <w:pPr>
+        <w:ind w:left="6480" w:hanging="360"/>
+      </w:pPr>
+      <w:rPr>
+        <w:u w:val="none"/>
+      </w:rPr>
+    </w:lvl>
+  </w:abstractNum>
   <w:num w:numId="1">
     <w:abstractNumId w:val="1"/>
   </w:num>
   <w:num w:numId="2">
     <w:abstractNumId w:val="2"/>
+  </w:num>
+  <w:num w:numId="3">
+    <w:abstractNumId w:val="3"/>
   </w:num>
 </w:numbering>
 </file>

</xml_diff>

<commit_message>
Plan de gestión del cronograma en revisión
</commit_message>
<xml_diff>
--- a/source/GRUPO 3.2 - Plan de Gestión del Cronograma.docx
+++ b/source/GRUPO 3.2 - Plan de Gestión del Cronograma.docx
@@ -555,6 +555,26 @@
               <w:t xml:space="preserve">Creación del documento</w:t>
             </w:r>
           </w:p>
+          <w:p>
+            <w:pPr>
+              <w:widowControl w:val="0"/>
+              <w:numPr>
+                <w:ilvl w:val="0"/>
+                <w:numId w:val="3"/>
+              </w:numPr>
+              <w:spacing w:line="240" w:lineRule="auto"/>
+              <w:ind w:left="720" w:hanging="360"/>
+              <w:rPr>
+                <w:u w:val="none"/>
+              </w:rPr>
+            </w:pPr>
+            <w:r>
+              <w:rPr>
+                <w:rtl w:val="0"/>
+              </w:rPr>
+              <w:t xml:space="preserve">Adición de los apartados de metodología, herramientas y reservas de contingencia</w:t>
+            </w:r>
+          </w:p>
         </w:tc>
       </w:tr>
       <w:tr>
@@ -1690,7 +1710,7 @@
     <w:tbl>
       <w:tblPr>
         <w:tblStyle w:val="Table5"/>
-        <w:tblW w:w="9029.0" w:type="dxa"/>
+        <w:tblW w:w="9000.0" w:type="dxa"/>
         <w:jc w:val="left"/>
         <w:tblInd w:w="100.0" w:type="pct"/>
         <w:tblBorders>
@@ -1705,12 +1725,12 @@
         <w:tblLook w:val="0600"/>
       </w:tblPr>
       <w:tblGrid>
-        <w:gridCol w:w="4514.5"/>
-        <w:gridCol w:w="4514.5"/>
+        <w:gridCol w:w="4785"/>
+        <w:gridCol w:w="4215"/>
         <w:tblGridChange w:id="0">
           <w:tblGrid>
-            <w:gridCol w:w="4514.5"/>
-            <w:gridCol w:w="4514.5"/>
+            <w:gridCol w:w="4785"/>
+            <w:gridCol w:w="4215"/>
           </w:tblGrid>
         </w:tblGridChange>
       </w:tblGrid>
@@ -1804,17 +1824,20 @@
               <w:ind w:left="0" w:right="0" w:firstLine="0"/>
               <w:jc w:val="center"/>
               <w:rPr>
-                <w:i w:val="1"/>
                 <w:color w:val="808080"/>
               </w:rPr>
             </w:pPr>
             <w:r>
               <w:rPr>
-                <w:i w:val="1"/>
                 <w:color w:val="808080"/>
                 <w:rtl w:val="0"/>
               </w:rPr>
-              <w:t xml:space="preserve">Cómo</w:t>
+              <w:t xml:space="preserve">Veremos si ha avanzado una actividad basándonos en los objetivos cumplidos para ella, y en general sabremos el avance del proyecto a través de las cuentas de control.</w:t>
+            </w:r>
+            <w:r>
+              <w:rPr>
+                <w:rtl w:val="0"/>
+              </w:rPr>
             </w:r>
           </w:p>
         </w:tc>
@@ -1856,6 +1879,62 @@
                 <w:rtl w:val="0"/>
               </w:rPr>
               <w:t xml:space="preserve">Responsables</w:t>
+            </w:r>
+          </w:p>
+          <w:p>
+            <w:pPr>
+              <w:keepNext w:val="0"/>
+              <w:keepLines w:val="0"/>
+              <w:pageBreakBefore w:val="0"/>
+              <w:widowControl w:val="0"/>
+              <w:pBdr>
+                <w:top w:space="0" w:sz="0" w:val="nil"/>
+                <w:left w:space="0" w:sz="0" w:val="nil"/>
+                <w:bottom w:space="0" w:sz="0" w:val="nil"/>
+                <w:right w:space="0" w:sz="0" w:val="nil"/>
+                <w:between w:space="0" w:sz="0" w:val="nil"/>
+              </w:pBdr>
+              <w:shd w:fill="auto" w:val="clear"/>
+              <w:spacing w:after="0" w:before="0" w:line="240" w:lineRule="auto"/>
+              <w:ind w:left="0" w:right="0" w:firstLine="0"/>
+              <w:jc w:val="center"/>
+              <w:rPr>
+                <w:color w:val="4bacc6"/>
+              </w:rPr>
+            </w:pPr>
+            <w:r>
+              <w:rPr>
+                <w:rtl w:val="0"/>
+              </w:rPr>
+            </w:r>
+          </w:p>
+          <w:p>
+            <w:pPr>
+              <w:keepNext w:val="0"/>
+              <w:keepLines w:val="0"/>
+              <w:pageBreakBefore w:val="0"/>
+              <w:widowControl w:val="0"/>
+              <w:pBdr>
+                <w:top w:space="0" w:sz="0" w:val="nil"/>
+                <w:left w:space="0" w:sz="0" w:val="nil"/>
+                <w:bottom w:space="0" w:sz="0" w:val="nil"/>
+                <w:right w:space="0" w:sz="0" w:val="nil"/>
+                <w:between w:space="0" w:sz="0" w:val="nil"/>
+              </w:pBdr>
+              <w:shd w:fill="auto" w:val="clear"/>
+              <w:spacing w:after="0" w:before="0" w:line="240" w:lineRule="auto"/>
+              <w:ind w:left="0" w:right="0" w:firstLine="0"/>
+              <w:jc w:val="center"/>
+              <w:rPr>
+                <w:color w:val="808080"/>
+              </w:rPr>
+            </w:pPr>
+            <w:r>
+              <w:rPr>
+                <w:color w:val="808080"/>
+                <w:rtl w:val="0"/>
+              </w:rPr>
+              <w:t xml:space="preserve">Los equipos de dirección y desarrollo se encargarán de cumplir con los objetivos y avanzar dentro de los plazos establecidos.</w:t>
             </w:r>
           </w:p>
         </w:tc>
@@ -1950,17 +2029,20 @@
               <w:ind w:left="0" w:right="0" w:firstLine="0"/>
               <w:jc w:val="center"/>
               <w:rPr>
-                <w:i w:val="1"/>
                 <w:color w:val="808080"/>
               </w:rPr>
             </w:pPr>
             <w:r>
               <w:rPr>
-                <w:i w:val="1"/>
                 <w:color w:val="808080"/>
                 <w:rtl w:val="0"/>
               </w:rPr>
-              <w:t xml:space="preserve">Cómo y Cuándo</w:t>
+              <w:t xml:space="preserve">Se tratará de no tocar la línea base de tiempo, en caso de visualizar un posible retraso en la entrega irremediable, se tendrá que seguir la plantilla de solicitud de cambio para actualizar las líneas base de tiempo.</w:t>
+            </w:r>
+            <w:r>
+              <w:rPr>
+                <w:rtl w:val="0"/>
+              </w:rPr>
             </w:r>
           </w:p>
         </w:tc>
@@ -2002,6 +2084,62 @@
                 <w:rtl w:val="0"/>
               </w:rPr>
               <w:t xml:space="preserve">Responsables</w:t>
+            </w:r>
+          </w:p>
+          <w:p>
+            <w:pPr>
+              <w:keepNext w:val="0"/>
+              <w:keepLines w:val="0"/>
+              <w:pageBreakBefore w:val="0"/>
+              <w:widowControl w:val="0"/>
+              <w:pBdr>
+                <w:top w:space="0" w:sz="0" w:val="nil"/>
+                <w:left w:space="0" w:sz="0" w:val="nil"/>
+                <w:bottom w:space="0" w:sz="0" w:val="nil"/>
+                <w:right w:space="0" w:sz="0" w:val="nil"/>
+                <w:between w:space="0" w:sz="0" w:val="nil"/>
+              </w:pBdr>
+              <w:shd w:fill="auto" w:val="clear"/>
+              <w:spacing w:after="0" w:before="0" w:line="240" w:lineRule="auto"/>
+              <w:ind w:left="0" w:right="0" w:firstLine="0"/>
+              <w:jc w:val="center"/>
+              <w:rPr>
+                <w:color w:val="4bacc6"/>
+              </w:rPr>
+            </w:pPr>
+            <w:r>
+              <w:rPr>
+                <w:rtl w:val="0"/>
+              </w:rPr>
+            </w:r>
+          </w:p>
+          <w:p>
+            <w:pPr>
+              <w:keepNext w:val="0"/>
+              <w:keepLines w:val="0"/>
+              <w:pageBreakBefore w:val="0"/>
+              <w:widowControl w:val="0"/>
+              <w:pBdr>
+                <w:top w:space="0" w:sz="0" w:val="nil"/>
+                <w:left w:space="0" w:sz="0" w:val="nil"/>
+                <w:bottom w:space="0" w:sz="0" w:val="nil"/>
+                <w:right w:space="0" w:sz="0" w:val="nil"/>
+                <w:between w:space="0" w:sz="0" w:val="nil"/>
+              </w:pBdr>
+              <w:shd w:fill="auto" w:val="clear"/>
+              <w:spacing w:after="0" w:before="0" w:line="240" w:lineRule="auto"/>
+              <w:ind w:left="0" w:right="0" w:firstLine="0"/>
+              <w:jc w:val="center"/>
+              <w:rPr>
+                <w:color w:val="808080"/>
+              </w:rPr>
+            </w:pPr>
+            <w:r>
+              <w:rPr>
+                <w:color w:val="808080"/>
+                <w:rtl w:val="0"/>
+              </w:rPr>
+              <w:t xml:space="preserve">La actualización de la línea base dependerá del patrocinador y de los equipos del proyecto.</w:t>
             </w:r>
           </w:p>
         </w:tc>
@@ -2071,15 +2209,500 @@
               <w:ind w:left="0" w:right="0" w:firstLine="0"/>
               <w:jc w:val="center"/>
               <w:rPr>
-                <w:color w:val="4bacc6"/>
-              </w:rPr>
-            </w:pPr>
-            <w:r>
-              <w:rPr>
-                <w:rtl w:val="0"/>
-              </w:rPr>
-            </w:r>
-          </w:p>
+                <w:color w:val="808080"/>
+              </w:rPr>
+            </w:pPr>
+            <w:r>
+              <w:rPr>
+                <w:rtl w:val="0"/>
+              </w:rPr>
+            </w:r>
+          </w:p>
+          <w:tbl>
+            <w:tblPr>
+              <w:tblStyle w:val="Table6"/>
+              <w:tblW w:w="4585.0" w:type="dxa"/>
+              <w:jc w:val="center"/>
+              <w:tblBorders>
+                <w:top w:color="000000" w:space="0" w:sz="8" w:val="single"/>
+                <w:left w:color="000000" w:space="0" w:sz="8" w:val="single"/>
+                <w:bottom w:color="000000" w:space="0" w:sz="8" w:val="single"/>
+                <w:right w:color="000000" w:space="0" w:sz="8" w:val="single"/>
+                <w:insideH w:color="000000" w:space="0" w:sz="8" w:val="single"/>
+                <w:insideV w:color="000000" w:space="0" w:sz="8" w:val="single"/>
+              </w:tblBorders>
+              <w:tblLayout w:type="fixed"/>
+              <w:tblLook w:val="0600"/>
+            </w:tblPr>
+            <w:tblGrid>
+              <w:gridCol w:w="1"/>
+              <w:gridCol w:w="1200"/>
+              <w:gridCol w:w="4815"/>
+              <w:tblGridChange w:id="0">
+                <w:tblGrid>
+                  <w:gridCol w:w="1"/>
+                  <w:gridCol w:w="1200"/>
+                  <w:gridCol w:w="4815"/>
+                </w:tblGrid>
+              </w:tblGridChange>
+            </w:tblGrid>
+            <w:tr>
+              <w:trPr>
+                <w:cantSplit w:val="0"/>
+                <w:trHeight w:val="420" w:hRule="atLeast"/>
+                <w:tblHeader w:val="0"/>
+              </w:trPr>
+              <w:tc>
+                <w:tcPr>
+                  <w:gridSpan w:val="2"/>
+                  <w:shd w:fill="auto" w:val="clear"/>
+                  <w:tcMar>
+                    <w:top w:w="100.0" w:type="dxa"/>
+                    <w:left w:w="100.0" w:type="dxa"/>
+                    <w:bottom w:w="100.0" w:type="dxa"/>
+                    <w:right w:w="100.0" w:type="dxa"/>
+                  </w:tcMar>
+                  <w:vAlign w:val="top"/>
+                </w:tcPr>
+                <w:p>
+                  <w:pPr>
+                    <w:keepNext w:val="0"/>
+                    <w:keepLines w:val="0"/>
+                    <w:pageBreakBefore w:val="0"/>
+                    <w:widowControl w:val="0"/>
+                    <w:pBdr>
+                      <w:top w:space="0" w:sz="0" w:val="nil"/>
+                      <w:left w:space="0" w:sz="0" w:val="nil"/>
+                      <w:bottom w:space="0" w:sz="0" w:val="nil"/>
+                      <w:right w:space="0" w:sz="0" w:val="nil"/>
+                      <w:between w:space="0" w:sz="0" w:val="nil"/>
+                    </w:pBdr>
+                    <w:shd w:fill="auto" w:val="clear"/>
+                    <w:spacing w:after="0" w:before="0" w:line="240" w:lineRule="auto"/>
+                    <w:ind w:left="0" w:right="0" w:firstLine="0"/>
+                    <w:jc w:val="left"/>
+                    <w:rPr>
+                      <w:color w:val="808080"/>
+                    </w:rPr>
+                  </w:pPr>
+                  <w:r>
+                    <w:rPr>
+                      <w:b w:val="1"/>
+                      <w:color w:val="808080"/>
+                      <w:rtl w:val="0"/>
+                    </w:rPr>
+                    <w:t xml:space="preserve">Planificación</w:t>
+                  </w:r>
+                  <w:r>
+                    <w:rPr>
+                      <w:color w:val="808080"/>
+                      <w:rtl w:val="0"/>
+                    </w:rPr>
+                    <w:t xml:space="preserve">:</w:t>
+                  </w:r>
+                </w:p>
+                <w:p>
+                  <w:pPr>
+                    <w:keepNext w:val="0"/>
+                    <w:keepLines w:val="0"/>
+                    <w:pageBreakBefore w:val="0"/>
+                    <w:widowControl w:val="0"/>
+                    <w:numPr>
+                      <w:ilvl w:val="0"/>
+                      <w:numId w:val="4"/>
+                    </w:numPr>
+                    <w:pBdr>
+                      <w:top w:space="0" w:sz="0" w:val="nil"/>
+                      <w:left w:space="0" w:sz="0" w:val="nil"/>
+                      <w:bottom w:space="0" w:sz="0" w:val="nil"/>
+                      <w:right w:space="0" w:sz="0" w:val="nil"/>
+                      <w:between w:space="0" w:sz="0" w:val="nil"/>
+                    </w:pBdr>
+                    <w:shd w:fill="auto" w:val="clear"/>
+                    <w:spacing w:after="0" w:before="0" w:line="240" w:lineRule="auto"/>
+                    <w:ind w:left="720" w:right="0" w:hanging="360"/>
+                    <w:jc w:val="left"/>
+                    <w:rPr>
+                      <w:color w:val="808080"/>
+                      <w:u w:val="none"/>
+                    </w:rPr>
+                  </w:pPr>
+                  <w:r>
+                    <w:rPr>
+                      <w:color w:val="808080"/>
+                      <w:rtl w:val="0"/>
+                    </w:rPr>
+                    <w:t xml:space="preserve">Gestión de la Integración</w:t>
+                  </w:r>
+                </w:p>
+                <w:p>
+                  <w:pPr>
+                    <w:keepNext w:val="0"/>
+                    <w:keepLines w:val="0"/>
+                    <w:pageBreakBefore w:val="0"/>
+                    <w:widowControl w:val="0"/>
+                    <w:numPr>
+                      <w:ilvl w:val="0"/>
+                      <w:numId w:val="4"/>
+                    </w:numPr>
+                    <w:pBdr>
+                      <w:top w:space="0" w:sz="0" w:val="nil"/>
+                      <w:left w:space="0" w:sz="0" w:val="nil"/>
+                      <w:bottom w:space="0" w:sz="0" w:val="nil"/>
+                      <w:right w:space="0" w:sz="0" w:val="nil"/>
+                      <w:between w:space="0" w:sz="0" w:val="nil"/>
+                    </w:pBdr>
+                    <w:shd w:fill="auto" w:val="clear"/>
+                    <w:spacing w:after="0" w:before="0" w:line="240" w:lineRule="auto"/>
+                    <w:ind w:left="720" w:right="0" w:hanging="360"/>
+                    <w:jc w:val="left"/>
+                    <w:rPr>
+                      <w:color w:val="808080"/>
+                      <w:u w:val="none"/>
+                    </w:rPr>
+                  </w:pPr>
+                  <w:r>
+                    <w:rPr>
+                      <w:color w:val="808080"/>
+                      <w:rtl w:val="0"/>
+                    </w:rPr>
+                    <w:t xml:space="preserve">Gestión del Alcance</w:t>
+                  </w:r>
+                </w:p>
+                <w:p>
+                  <w:pPr>
+                    <w:keepNext w:val="0"/>
+                    <w:keepLines w:val="0"/>
+                    <w:pageBreakBefore w:val="0"/>
+                    <w:widowControl w:val="0"/>
+                    <w:numPr>
+                      <w:ilvl w:val="0"/>
+                      <w:numId w:val="4"/>
+                    </w:numPr>
+                    <w:pBdr>
+                      <w:top w:space="0" w:sz="0" w:val="nil"/>
+                      <w:left w:space="0" w:sz="0" w:val="nil"/>
+                      <w:bottom w:space="0" w:sz="0" w:val="nil"/>
+                      <w:right w:space="0" w:sz="0" w:val="nil"/>
+                      <w:between w:space="0" w:sz="0" w:val="nil"/>
+                    </w:pBdr>
+                    <w:shd w:fill="auto" w:val="clear"/>
+                    <w:spacing w:after="0" w:before="0" w:line="240" w:lineRule="auto"/>
+                    <w:ind w:left="720" w:right="0" w:hanging="360"/>
+                    <w:jc w:val="left"/>
+                    <w:rPr>
+                      <w:color w:val="808080"/>
+                      <w:u w:val="none"/>
+                    </w:rPr>
+                  </w:pPr>
+                  <w:r>
+                    <w:rPr>
+                      <w:color w:val="808080"/>
+                      <w:rtl w:val="0"/>
+                    </w:rPr>
+                    <w:t xml:space="preserve">Gestión del Cronograma</w:t>
+                  </w:r>
+                </w:p>
+                <w:p>
+                  <w:pPr>
+                    <w:keepNext w:val="0"/>
+                    <w:keepLines w:val="0"/>
+                    <w:pageBreakBefore w:val="0"/>
+                    <w:widowControl w:val="0"/>
+                    <w:numPr>
+                      <w:ilvl w:val="0"/>
+                      <w:numId w:val="4"/>
+                    </w:numPr>
+                    <w:pBdr>
+                      <w:top w:space="0" w:sz="0" w:val="nil"/>
+                      <w:left w:space="0" w:sz="0" w:val="nil"/>
+                      <w:bottom w:space="0" w:sz="0" w:val="nil"/>
+                      <w:right w:space="0" w:sz="0" w:val="nil"/>
+                      <w:between w:space="0" w:sz="0" w:val="nil"/>
+                    </w:pBdr>
+                    <w:shd w:fill="auto" w:val="clear"/>
+                    <w:spacing w:after="0" w:before="0" w:line="240" w:lineRule="auto"/>
+                    <w:ind w:left="720" w:right="0" w:hanging="360"/>
+                    <w:jc w:val="left"/>
+                    <w:rPr>
+                      <w:color w:val="808080"/>
+                      <w:u w:val="none"/>
+                    </w:rPr>
+                  </w:pPr>
+                  <w:r>
+                    <w:rPr>
+                      <w:color w:val="808080"/>
+                      <w:rtl w:val="0"/>
+                    </w:rPr>
+                    <w:t xml:space="preserve">Gestión de los Costes</w:t>
+                  </w:r>
+                </w:p>
+                <w:p>
+                  <w:pPr>
+                    <w:keepNext w:val="0"/>
+                    <w:keepLines w:val="0"/>
+                    <w:pageBreakBefore w:val="0"/>
+                    <w:widowControl w:val="0"/>
+                    <w:numPr>
+                      <w:ilvl w:val="0"/>
+                      <w:numId w:val="4"/>
+                    </w:numPr>
+                    <w:pBdr>
+                      <w:top w:space="0" w:sz="0" w:val="nil"/>
+                      <w:left w:space="0" w:sz="0" w:val="nil"/>
+                      <w:bottom w:space="0" w:sz="0" w:val="nil"/>
+                      <w:right w:space="0" w:sz="0" w:val="nil"/>
+                      <w:between w:space="0" w:sz="0" w:val="nil"/>
+                    </w:pBdr>
+                    <w:shd w:fill="auto" w:val="clear"/>
+                    <w:spacing w:after="0" w:before="0" w:line="240" w:lineRule="auto"/>
+                    <w:ind w:left="720" w:right="0" w:hanging="360"/>
+                    <w:jc w:val="left"/>
+                    <w:rPr>
+                      <w:color w:val="808080"/>
+                      <w:u w:val="none"/>
+                    </w:rPr>
+                  </w:pPr>
+                  <w:r>
+                    <w:rPr>
+                      <w:color w:val="808080"/>
+                      <w:rtl w:val="0"/>
+                    </w:rPr>
+                    <w:t xml:space="preserve">Gestión de la Calidad</w:t>
+                  </w:r>
+                </w:p>
+              </w:tc>
+              <w:tc>
+                <w:tcPr>
+                  <w:tcBorders>
+                    <w:left w:color="ffffff" w:space="0" w:sz="8" w:val="single"/>
+                  </w:tcBorders>
+                  <w:shd w:fill="auto" w:val="clear"/>
+                  <w:tcMar>
+                    <w:top w:w="100.0" w:type="dxa"/>
+                    <w:left w:w="100.0" w:type="dxa"/>
+                    <w:bottom w:w="100.0" w:type="dxa"/>
+                    <w:right w:w="100.0" w:type="dxa"/>
+                  </w:tcMar>
+                  <w:vAlign w:val="top"/>
+                </w:tcPr>
+                <w:p>
+                  <w:pPr>
+                    <w:keepNext w:val="0"/>
+                    <w:keepLines w:val="0"/>
+                    <w:pageBreakBefore w:val="0"/>
+                    <w:widowControl w:val="0"/>
+                    <w:pBdr>
+                      <w:top w:space="0" w:sz="0" w:val="nil"/>
+                      <w:left w:space="0" w:sz="0" w:val="nil"/>
+                      <w:bottom w:space="0" w:sz="0" w:val="nil"/>
+                      <w:right w:space="0" w:sz="0" w:val="nil"/>
+                      <w:between w:space="0" w:sz="0" w:val="nil"/>
+                    </w:pBdr>
+                    <w:shd w:fill="auto" w:val="clear"/>
+                    <w:spacing w:after="0" w:before="0" w:line="240" w:lineRule="auto"/>
+                    <w:ind w:left="0" w:right="0" w:firstLine="0"/>
+                    <w:jc w:val="left"/>
+                    <w:rPr>
+                      <w:color w:val="808080"/>
+                    </w:rPr>
+                  </w:pPr>
+                  <w:r>
+                    <w:rPr>
+                      <w:rtl w:val="0"/>
+                    </w:rPr>
+                  </w:r>
+                </w:p>
+                <w:p>
+                  <w:pPr>
+                    <w:keepNext w:val="0"/>
+                    <w:keepLines w:val="0"/>
+                    <w:pageBreakBefore w:val="0"/>
+                    <w:widowControl w:val="0"/>
+                    <w:numPr>
+                      <w:ilvl w:val="0"/>
+                      <w:numId w:val="4"/>
+                    </w:numPr>
+                    <w:pBdr>
+                      <w:top w:space="0" w:sz="0" w:val="nil"/>
+                      <w:left w:space="0" w:sz="0" w:val="nil"/>
+                      <w:bottom w:space="0" w:sz="0" w:val="nil"/>
+                      <w:right w:space="0" w:sz="0" w:val="nil"/>
+                      <w:between w:space="0" w:sz="0" w:val="nil"/>
+                    </w:pBdr>
+                    <w:shd w:fill="auto" w:val="clear"/>
+                    <w:spacing w:after="0" w:before="0" w:line="240" w:lineRule="auto"/>
+                    <w:ind w:left="720" w:right="0" w:hanging="360"/>
+                    <w:jc w:val="left"/>
+                    <w:rPr>
+                      <w:color w:val="808080"/>
+                      <w:u w:val="none"/>
+                    </w:rPr>
+                  </w:pPr>
+                  <w:r>
+                    <w:rPr>
+                      <w:color w:val="808080"/>
+                      <w:rtl w:val="0"/>
+                    </w:rPr>
+                    <w:t xml:space="preserve">Gestión de los Recursos</w:t>
+                  </w:r>
+                </w:p>
+                <w:p>
+                  <w:pPr>
+                    <w:keepNext w:val="0"/>
+                    <w:keepLines w:val="0"/>
+                    <w:pageBreakBefore w:val="0"/>
+                    <w:widowControl w:val="0"/>
+                    <w:numPr>
+                      <w:ilvl w:val="0"/>
+                      <w:numId w:val="4"/>
+                    </w:numPr>
+                    <w:pBdr>
+                      <w:top w:space="0" w:sz="0" w:val="nil"/>
+                      <w:left w:space="0" w:sz="0" w:val="nil"/>
+                      <w:bottom w:space="0" w:sz="0" w:val="nil"/>
+                      <w:right w:space="0" w:sz="0" w:val="nil"/>
+                      <w:between w:space="0" w:sz="0" w:val="nil"/>
+                    </w:pBdr>
+                    <w:shd w:fill="auto" w:val="clear"/>
+                    <w:spacing w:after="0" w:before="0" w:line="240" w:lineRule="auto"/>
+                    <w:ind w:left="720" w:right="0" w:hanging="360"/>
+                    <w:jc w:val="left"/>
+                    <w:rPr>
+                      <w:color w:val="808080"/>
+                      <w:u w:val="none"/>
+                    </w:rPr>
+                  </w:pPr>
+                  <w:r>
+                    <w:rPr>
+                      <w:color w:val="808080"/>
+                      <w:rtl w:val="0"/>
+                    </w:rPr>
+                    <w:t xml:space="preserve">Gestión de las Comunicaciones</w:t>
+                  </w:r>
+                </w:p>
+                <w:p>
+                  <w:pPr>
+                    <w:keepNext w:val="0"/>
+                    <w:keepLines w:val="0"/>
+                    <w:pageBreakBefore w:val="0"/>
+                    <w:widowControl w:val="0"/>
+                    <w:numPr>
+                      <w:ilvl w:val="0"/>
+                      <w:numId w:val="4"/>
+                    </w:numPr>
+                    <w:pBdr>
+                      <w:top w:space="0" w:sz="0" w:val="nil"/>
+                      <w:left w:space="0" w:sz="0" w:val="nil"/>
+                      <w:bottom w:space="0" w:sz="0" w:val="nil"/>
+                      <w:right w:space="0" w:sz="0" w:val="nil"/>
+                      <w:between w:space="0" w:sz="0" w:val="nil"/>
+                    </w:pBdr>
+                    <w:shd w:fill="auto" w:val="clear"/>
+                    <w:spacing w:after="0" w:before="0" w:line="240" w:lineRule="auto"/>
+                    <w:ind w:left="720" w:right="0" w:hanging="360"/>
+                    <w:jc w:val="left"/>
+                    <w:rPr>
+                      <w:color w:val="808080"/>
+                      <w:u w:val="none"/>
+                    </w:rPr>
+                  </w:pPr>
+                  <w:r>
+                    <w:rPr>
+                      <w:color w:val="808080"/>
+                      <w:rtl w:val="0"/>
+                    </w:rPr>
+                    <w:t xml:space="preserve">Gestión de los Riesgos</w:t>
+                  </w:r>
+                </w:p>
+                <w:p>
+                  <w:pPr>
+                    <w:keepNext w:val="0"/>
+                    <w:keepLines w:val="0"/>
+                    <w:pageBreakBefore w:val="0"/>
+                    <w:widowControl w:val="0"/>
+                    <w:numPr>
+                      <w:ilvl w:val="0"/>
+                      <w:numId w:val="4"/>
+                    </w:numPr>
+                    <w:pBdr>
+                      <w:top w:space="0" w:sz="0" w:val="nil"/>
+                      <w:left w:space="0" w:sz="0" w:val="nil"/>
+                      <w:bottom w:space="0" w:sz="0" w:val="nil"/>
+                      <w:right w:space="0" w:sz="0" w:val="nil"/>
+                      <w:between w:space="0" w:sz="0" w:val="nil"/>
+                    </w:pBdr>
+                    <w:shd w:fill="auto" w:val="clear"/>
+                    <w:spacing w:after="0" w:before="0" w:line="240" w:lineRule="auto"/>
+                    <w:ind w:left="720" w:right="0" w:hanging="360"/>
+                    <w:jc w:val="left"/>
+                    <w:rPr>
+                      <w:color w:val="808080"/>
+                      <w:u w:val="none"/>
+                    </w:rPr>
+                  </w:pPr>
+                  <w:r>
+                    <w:rPr>
+                      <w:color w:val="808080"/>
+                      <w:rtl w:val="0"/>
+                    </w:rPr>
+                    <w:t xml:space="preserve">Gestión de las Adquisiciones</w:t>
+                  </w:r>
+                </w:p>
+              </w:tc>
+            </w:tr>
+            <w:tr>
+              <w:trPr>
+                <w:cantSplit w:val="0"/>
+                <w:trHeight w:val="420" w:hRule="atLeast"/>
+                <w:tblHeader w:val="0"/>
+              </w:trPr>
+              <w:tc>
+                <w:tcPr>
+                  <w:gridSpan w:val="3"/>
+                  <w:shd w:fill="auto" w:val="clear"/>
+                  <w:tcMar>
+                    <w:top w:w="100.0" w:type="dxa"/>
+                    <w:left w:w="100.0" w:type="dxa"/>
+                    <w:bottom w:w="100.0" w:type="dxa"/>
+                    <w:right w:w="100.0" w:type="dxa"/>
+                  </w:tcMar>
+                  <w:vAlign w:val="top"/>
+                </w:tcPr>
+                <w:p>
+                  <w:pPr>
+                    <w:keepNext w:val="0"/>
+                    <w:keepLines w:val="0"/>
+                    <w:pageBreakBefore w:val="0"/>
+                    <w:widowControl w:val="0"/>
+                    <w:pBdr>
+                      <w:top w:space="0" w:sz="0" w:val="nil"/>
+                      <w:left w:space="0" w:sz="0" w:val="nil"/>
+                      <w:bottom w:space="0" w:sz="0" w:val="nil"/>
+                      <w:right w:space="0" w:sz="0" w:val="nil"/>
+                      <w:between w:space="0" w:sz="0" w:val="nil"/>
+                    </w:pBdr>
+                    <w:shd w:fill="auto" w:val="clear"/>
+                    <w:spacing w:after="0" w:before="0" w:line="240" w:lineRule="auto"/>
+                    <w:ind w:left="0" w:right="0" w:firstLine="0"/>
+                    <w:jc w:val="center"/>
+                    <w:rPr>
+                      <w:b w:val="1"/>
+                      <w:color w:val="808080"/>
+                    </w:rPr>
+                  </w:pPr>
+                  <w:r>
+                    <w:rPr>
+                      <w:b w:val="1"/>
+                      <w:color w:val="808080"/>
+                      <w:rtl w:val="0"/>
+                    </w:rPr>
+                    <w:t xml:space="preserve">Ejecución             Seguimiento             Cierre</w:t>
+                  </w:r>
+                </w:p>
+              </w:tc>
+            </w:tr>
+          </w:tbl>
           <w:p>
             <w:pPr>
               <w:keepNext w:val="0"/>
@@ -2098,17 +2721,13 @@
               <w:ind w:left="0" w:right="0" w:firstLine="0"/>
               <w:jc w:val="center"/>
               <w:rPr>
-                <w:i w:val="1"/>
                 <w:color w:val="808080"/>
               </w:rPr>
             </w:pPr>
             <w:r>
               <w:rPr>
-                <w:i w:val="1"/>
-                <w:color w:val="808080"/>
-                <w:rtl w:val="0"/>
-              </w:rPr>
-              <w:t xml:space="preserve">Cuáles</w:t>
+                <w:rtl w:val="0"/>
+              </w:rPr>
             </w:r>
           </w:p>
         </w:tc>
@@ -2205,17 +2824,49 @@
               <w:ind w:left="0" w:right="0" w:firstLine="0"/>
               <w:jc w:val="center"/>
               <w:rPr>
-                <w:i w:val="1"/>
                 <w:color w:val="808080"/>
               </w:rPr>
             </w:pPr>
             <w:r>
               <w:rPr>
-                <w:i w:val="1"/>
                 <w:color w:val="808080"/>
                 <w:rtl w:val="0"/>
               </w:rPr>
-              <w:t xml:space="preserve">Cómo y Cuándo</w:t>
+              <w:t xml:space="preserve">Se realizarán de forma periódica para mantener informados al cliente y patrocinador (principales interesados) del progreso del proyecto.</w:t>
+            </w:r>
+          </w:p>
+          <w:p>
+            <w:pPr>
+              <w:keepNext w:val="0"/>
+              <w:keepLines w:val="0"/>
+              <w:pageBreakBefore w:val="0"/>
+              <w:widowControl w:val="0"/>
+              <w:pBdr>
+                <w:top w:space="0" w:sz="0" w:val="nil"/>
+                <w:left w:space="0" w:sz="0" w:val="nil"/>
+                <w:bottom w:space="0" w:sz="0" w:val="nil"/>
+                <w:right w:space="0" w:sz="0" w:val="nil"/>
+                <w:between w:space="0" w:sz="0" w:val="nil"/>
+              </w:pBdr>
+              <w:shd w:fill="auto" w:val="clear"/>
+              <w:spacing w:after="0" w:before="0" w:line="240" w:lineRule="auto"/>
+              <w:ind w:left="0" w:right="0" w:firstLine="0"/>
+              <w:jc w:val="center"/>
+              <w:rPr>
+                <w:color w:val="808080"/>
+              </w:rPr>
+            </w:pPr>
+            <w:r>
+              <w:rPr>
+                <w:color w:val="808080"/>
+                <w:rtl w:val="0"/>
+              </w:rPr>
+              <w:t xml:space="preserve">En ellos se hablará del estado actual del proyecto, que es lo próximo que se pretende realizar, los riesgos que se han ido encontrando, etc.</w:t>
+            </w:r>
+            <w:r>
+              <w:rPr>
+                <w:rtl w:val="0"/>
+              </w:rPr>
             </w:r>
           </w:p>
         </w:tc>
@@ -2832,6 +3483,116 @@
       </w:rPr>
     </w:lvl>
   </w:abstractNum>
+  <w:abstractNum w:abstractNumId="4">
+    <w:lvl w:ilvl="0">
+      <w:start w:val="1"/>
+      <w:numFmt w:val="decimal"/>
+      <w:lvlText w:val="%1."/>
+      <w:lvlJc w:val="left"/>
+      <w:pPr>
+        <w:ind w:left="720" w:hanging="360"/>
+      </w:pPr>
+      <w:rPr>
+        <w:u w:val="none"/>
+      </w:rPr>
+    </w:lvl>
+    <w:lvl w:ilvl="1">
+      <w:start w:val="1"/>
+      <w:numFmt w:val="lowerLetter"/>
+      <w:lvlText w:val="%2."/>
+      <w:lvlJc w:val="left"/>
+      <w:pPr>
+        <w:ind w:left="1440" w:hanging="360"/>
+      </w:pPr>
+      <w:rPr>
+        <w:u w:val="none"/>
+      </w:rPr>
+    </w:lvl>
+    <w:lvl w:ilvl="2">
+      <w:start w:val="1"/>
+      <w:numFmt w:val="lowerRoman"/>
+      <w:lvlText w:val="%3."/>
+      <w:lvlJc w:val="right"/>
+      <w:pPr>
+        <w:ind w:left="2160" w:hanging="360"/>
+      </w:pPr>
+      <w:rPr>
+        <w:u w:val="none"/>
+      </w:rPr>
+    </w:lvl>
+    <w:lvl w:ilvl="3">
+      <w:start w:val="1"/>
+      <w:numFmt w:val="decimal"/>
+      <w:lvlText w:val="%4."/>
+      <w:lvlJc w:val="left"/>
+      <w:pPr>
+        <w:ind w:left="2880" w:hanging="360"/>
+      </w:pPr>
+      <w:rPr>
+        <w:u w:val="none"/>
+      </w:rPr>
+    </w:lvl>
+    <w:lvl w:ilvl="4">
+      <w:start w:val="1"/>
+      <w:numFmt w:val="lowerLetter"/>
+      <w:lvlText w:val="%5."/>
+      <w:lvlJc w:val="left"/>
+      <w:pPr>
+        <w:ind w:left="3600" w:hanging="360"/>
+      </w:pPr>
+      <w:rPr>
+        <w:u w:val="none"/>
+      </w:rPr>
+    </w:lvl>
+    <w:lvl w:ilvl="5">
+      <w:start w:val="1"/>
+      <w:numFmt w:val="lowerRoman"/>
+      <w:lvlText w:val="%6."/>
+      <w:lvlJc w:val="right"/>
+      <w:pPr>
+        <w:ind w:left="4320" w:hanging="360"/>
+      </w:pPr>
+      <w:rPr>
+        <w:u w:val="none"/>
+      </w:rPr>
+    </w:lvl>
+    <w:lvl w:ilvl="6">
+      <w:start w:val="1"/>
+      <w:numFmt w:val="decimal"/>
+      <w:lvlText w:val="%7."/>
+      <w:lvlJc w:val="left"/>
+      <w:pPr>
+        <w:ind w:left="5040" w:hanging="360"/>
+      </w:pPr>
+      <w:rPr>
+        <w:u w:val="none"/>
+      </w:rPr>
+    </w:lvl>
+    <w:lvl w:ilvl="7">
+      <w:start w:val="1"/>
+      <w:numFmt w:val="lowerLetter"/>
+      <w:lvlText w:val="%8."/>
+      <w:lvlJc w:val="left"/>
+      <w:pPr>
+        <w:ind w:left="5760" w:hanging="360"/>
+      </w:pPr>
+      <w:rPr>
+        <w:u w:val="none"/>
+      </w:rPr>
+    </w:lvl>
+    <w:lvl w:ilvl="8">
+      <w:start w:val="1"/>
+      <w:numFmt w:val="lowerRoman"/>
+      <w:lvlText w:val="%9."/>
+      <w:lvlJc w:val="right"/>
+      <w:pPr>
+        <w:ind w:left="6480" w:hanging="360"/>
+      </w:pPr>
+      <w:rPr>
+        <w:u w:val="none"/>
+      </w:rPr>
+    </w:lvl>
+  </w:abstractNum>
   <w:num w:numId="1">
     <w:abstractNumId w:val="1"/>
   </w:num>
@@ -2840,6 +3601,9 @@
   </w:num>
   <w:num w:numId="3">
     <w:abstractNumId w:val="3"/>
+  </w:num>
+  <w:num w:numId="4">
+    <w:abstractNumId w:val="4"/>
   </w:num>
 </w:numbering>
 </file>
@@ -3062,6 +3826,19 @@
     </w:tblPr>
   </w:style>
   <w:style w:type="table" w:styleId="Table5">
+    <w:basedOn w:val="TableNormal"/>
+    <w:tblPr>
+      <w:tblStyleRowBandSize w:val="1"/>
+      <w:tblStyleColBandSize w:val="1"/>
+      <w:tblCellMar>
+        <w:top w:w="100.0" w:type="dxa"/>
+        <w:left w:w="100.0" w:type="dxa"/>
+        <w:bottom w:w="100.0" w:type="dxa"/>
+        <w:right w:w="100.0" w:type="dxa"/>
+      </w:tblCellMar>
+    </w:tblPr>
+  </w:style>
+  <w:style w:type="table" w:styleId="Table6">
     <w:basedOn w:val="TableNormal"/>
     <w:tblPr>
       <w:tblStyleRowBandSize w:val="1"/>

</xml_diff>